<commit_message>
Web: Location updated, Document
</commit_message>
<xml_diff>
--- a/Document/Thesis A (Chapter 1 - 5)/Chapter 1.docx
+++ b/Document/Thesis A (Chapter 1 - 5)/Chapter 1.docx
@@ -138,7 +138,16 @@
           <w:rFonts w:ascii="Arial" w:hAnsi="Arial" w:cs="Arial"/>
           <w:color w:val="000000" w:themeColor="text1"/>
         </w:rPr>
-        <w:t xml:space="preserve">system </w:t>
+        <w:t>system</w:t>
+      </w:r>
+      <w:bookmarkStart w:id="0" w:name="_GoBack"/>
+      <w:bookmarkEnd w:id="0"/>
+      <w:r>
+        <w:rPr>
+          <w:rFonts w:ascii="Arial" w:hAnsi="Arial" w:cs="Arial"/>
+          <w:color w:val="000000" w:themeColor="text1"/>
+        </w:rPr>
+        <w:t xml:space="preserve"> </w:t>
       </w:r>
       <w:r>
         <w:rPr>
@@ -319,7 +328,6 @@
             <w:rStyle w:val="hyperlinkchar"/>
             <w:rFonts w:ascii="Arial" w:hAnsi="Arial" w:cs="Arial"/>
             <w:color w:val="000000"/>
-            <w:u w:val="single"/>
           </w:rPr>
           <w:t>[SETH2011]</w:t>
         </w:r>
@@ -382,6 +390,7 @@
             <w:rStyle w:val="Hyperlink"/>
             <w:rFonts w:ascii="Arial" w:eastAsia="Calibri" w:hAnsi="Arial" w:cs="Arial"/>
             <w:color w:val="000000" w:themeColor="text1"/>
+            <w:u w:val="none"/>
           </w:rPr>
           <w:t>[JEFF2017].</w:t>
         </w:r>
@@ -477,6 +486,7 @@
             <w:rStyle w:val="Hyperlink"/>
             <w:rFonts w:ascii="Arial" w:eastAsia="Calibri" w:hAnsi="Arial" w:cs="Arial"/>
             <w:color w:val="000000" w:themeColor="text1"/>
+            <w:u w:val="none"/>
           </w:rPr>
           <w:t>[ROBE2016].</w:t>
         </w:r>
@@ -486,6 +496,7 @@
           <w:rStyle w:val="Hyperlink"/>
           <w:rFonts w:ascii="Arial" w:eastAsia="Calibri" w:hAnsi="Arial" w:cs="Arial"/>
           <w:color w:val="000000" w:themeColor="text1"/>
+          <w:u w:val="none"/>
         </w:rPr>
         <w:t xml:space="preserve"> </w:t>
       </w:r>
@@ -595,6 +606,7 @@
             <w:rStyle w:val="Hyperlink"/>
             <w:rFonts w:ascii="Arial" w:hAnsi="Arial" w:cs="Arial"/>
             <w:color w:val="000000" w:themeColor="text1"/>
+            <w:u w:val="none"/>
           </w:rPr>
           <w:t>[AGD2004]</w:t>
         </w:r>
@@ -705,6 +717,7 @@
           <w:rStyle w:val="Hyperlink"/>
           <w:rFonts w:ascii="Arial" w:hAnsi="Arial" w:cs="Arial"/>
           <w:color w:val="000000" w:themeColor="text1"/>
+          <w:u w:val="none"/>
         </w:rPr>
       </w:pPr>
       <w:r>
@@ -844,6 +857,7 @@
           <w:rStyle w:val="Hyperlink"/>
           <w:rFonts w:ascii="Arial" w:hAnsi="Arial" w:cs="Arial"/>
           <w:color w:val="000000" w:themeColor="text1"/>
+          <w:u w:val="none"/>
         </w:rPr>
       </w:pPr>
     </w:p>
@@ -856,6 +870,7 @@
           <w:rStyle w:val="Hyperlink"/>
           <w:rFonts w:ascii="Arial" w:hAnsi="Arial" w:cs="Arial"/>
           <w:color w:val="000000" w:themeColor="text1"/>
+          <w:u w:val="none"/>
         </w:rPr>
       </w:pPr>
     </w:p>
@@ -868,6 +883,7 @@
           <w:rStyle w:val="Hyperlink"/>
           <w:rFonts w:ascii="Arial" w:hAnsi="Arial" w:cs="Arial"/>
           <w:color w:val="000000" w:themeColor="text1"/>
+          <w:u w:val="none"/>
         </w:rPr>
       </w:pPr>
     </w:p>
@@ -880,6 +896,7 @@
           <w:rStyle w:val="Hyperlink"/>
           <w:rFonts w:ascii="Arial" w:hAnsi="Arial" w:cs="Arial"/>
           <w:color w:val="000000" w:themeColor="text1"/>
+          <w:u w:val="none"/>
         </w:rPr>
       </w:pPr>
     </w:p>
@@ -892,6 +909,7 @@
           <w:rStyle w:val="Hyperlink"/>
           <w:rFonts w:ascii="Arial" w:hAnsi="Arial" w:cs="Arial"/>
           <w:color w:val="000000" w:themeColor="text1"/>
+          <w:u w:val="none"/>
         </w:rPr>
       </w:pPr>
     </w:p>
@@ -904,6 +922,7 @@
           <w:rStyle w:val="Hyperlink"/>
           <w:rFonts w:ascii="Arial" w:hAnsi="Arial" w:cs="Arial"/>
           <w:color w:val="000000" w:themeColor="text1"/>
+          <w:u w:val="none"/>
         </w:rPr>
       </w:pPr>
     </w:p>
@@ -916,6 +935,7 @@
           <w:rStyle w:val="Hyperlink"/>
           <w:rFonts w:ascii="Arial" w:hAnsi="Arial" w:cs="Arial"/>
           <w:color w:val="000000" w:themeColor="text1"/>
+          <w:u w:val="none"/>
         </w:rPr>
       </w:pPr>
     </w:p>
@@ -927,7 +947,6 @@
         <w:rPr>
           <w:rFonts w:ascii="Arial" w:hAnsi="Arial" w:cs="Arial"/>
           <w:color w:val="000000" w:themeColor="text1"/>
-          <w:u w:val="single"/>
         </w:rPr>
       </w:pPr>
     </w:p>
@@ -939,7 +958,6 @@
         <w:rPr>
           <w:rFonts w:ascii="Arial" w:hAnsi="Arial" w:cs="Arial"/>
           <w:color w:val="000000" w:themeColor="text1"/>
-          <w:u w:val="single"/>
         </w:rPr>
       </w:pPr>
     </w:p>
@@ -951,7 +969,6 @@
         <w:rPr>
           <w:rFonts w:ascii="Arial" w:hAnsi="Arial" w:cs="Arial"/>
           <w:color w:val="000000" w:themeColor="text1"/>
-          <w:u w:val="single"/>
         </w:rPr>
       </w:pPr>
     </w:p>
@@ -963,7 +980,6 @@
         <w:rPr>
           <w:rFonts w:ascii="Arial" w:hAnsi="Arial" w:cs="Arial"/>
           <w:color w:val="000000" w:themeColor="text1"/>
-          <w:u w:val="single"/>
         </w:rPr>
       </w:pPr>
     </w:p>
@@ -975,7 +991,6 @@
         <w:rPr>
           <w:rFonts w:ascii="Arial" w:hAnsi="Arial" w:cs="Arial"/>
           <w:color w:val="000000" w:themeColor="text1"/>
-          <w:u w:val="single"/>
         </w:rPr>
       </w:pPr>
     </w:p>
@@ -987,7 +1002,6 @@
         <w:rPr>
           <w:rFonts w:ascii="Arial" w:hAnsi="Arial" w:cs="Arial"/>
           <w:color w:val="000000" w:themeColor="text1"/>
-          <w:u w:val="single"/>
         </w:rPr>
       </w:pPr>
     </w:p>
@@ -998,7 +1012,6 @@
         <w:rPr>
           <w:rFonts w:ascii="Arial" w:hAnsi="Arial" w:cs="Arial"/>
           <w:color w:val="000000" w:themeColor="text1"/>
-          <w:u w:val="single"/>
         </w:rPr>
       </w:pPr>
     </w:p>
@@ -1054,21 +1067,7 @@
           <w:rFonts w:ascii="Arial" w:eastAsia="Calibri" w:hAnsi="Arial" w:cs="Arial"/>
           <w:color w:val="000000" w:themeColor="text1"/>
         </w:rPr>
-        <w:t>To address the first problem, a research was conducted about the registration process of the company</w:t>
-      </w:r>
-      <w:r>
-        <w:rPr>
-          <w:rFonts w:ascii="Arial" w:eastAsia="Calibri" w:hAnsi="Arial" w:cs="Arial"/>
-          <w:color w:val="000000" w:themeColor="text1"/>
-        </w:rPr>
-        <w:t xml:space="preserve"> where they are using</w:t>
-      </w:r>
-      <w:r>
-        <w:rPr>
-          <w:rFonts w:ascii="Arial" w:eastAsia="Calibri" w:hAnsi="Arial" w:cs="Arial"/>
-          <w:color w:val="000000" w:themeColor="text1"/>
-        </w:rPr>
-        <w:t xml:space="preserve"> manual registration wherein the patient filled up the form and it consumed maximum of 10 minutes.</w:t>
+        <w:t>To address the first problem, a research was conducted about the registration process of the company where they are using manual registration wherein the patient filled up the form and it consumed maximum of 10 minutes.</w:t>
       </w:r>
     </w:p>
     <w:p>
@@ -1246,13 +1245,7 @@
         <w:rPr>
           <w:rFonts w:ascii="Arial" w:hAnsi="Arial" w:cs="Arial"/>
         </w:rPr>
-        <w:t>The system is aimed to provide</w:t>
-      </w:r>
-      <w:r>
-        <w:rPr>
-          <w:rFonts w:ascii="Arial" w:hAnsi="Arial" w:cs="Arial"/>
-        </w:rPr>
-        <w:t xml:space="preserve"> </w:t>
+        <w:t xml:space="preserve">The system is aimed to provide </w:t>
       </w:r>
       <w:r>
         <w:rPr>
@@ -1266,28 +1259,7 @@
           <w:rFonts w:ascii="Arial" w:eastAsia="Calibri" w:hAnsi="Arial" w:cs="Arial"/>
           <w:color w:val="000000" w:themeColor="text1"/>
         </w:rPr>
-        <w:t xml:space="preserve">Monthly Data </w:t>
-      </w:r>
-      <w:r>
-        <w:rPr>
-          <w:rFonts w:ascii="Arial" w:eastAsia="Calibri" w:hAnsi="Arial" w:cs="Arial"/>
-          <w:color w:val="000000" w:themeColor="text1"/>
-        </w:rPr>
-        <w:t>A</w:t>
-      </w:r>
-      <w:r>
-        <w:rPr>
-          <w:rFonts w:ascii="Arial" w:eastAsia="Calibri" w:hAnsi="Arial" w:cs="Arial"/>
-          <w:color w:val="000000" w:themeColor="text1"/>
-        </w:rPr>
-        <w:t>nalysis</w:t>
-      </w:r>
-      <w:r>
-        <w:rPr>
-          <w:rFonts w:ascii="Arial" w:eastAsia="Calibri" w:hAnsi="Arial" w:cs="Arial"/>
-          <w:color w:val="000000" w:themeColor="text1"/>
-        </w:rPr>
-        <w:t>.</w:t>
+        <w:t>Monthly Data Analysis.</w:t>
       </w:r>
     </w:p>
     <w:p>
@@ -1379,35 +1351,7 @@
           <w:rStyle w:val="normalchar"/>
           <w:rFonts w:ascii="Arial" w:hAnsi="Arial" w:cs="Arial"/>
         </w:rPr>
-        <w:t xml:space="preserve">provides an efficient and accurate means for </w:t>
-      </w:r>
-      <w:r>
-        <w:rPr>
-          <w:rStyle w:val="normalchar"/>
-          <w:rFonts w:ascii="Arial" w:hAnsi="Arial" w:cs="Arial"/>
-        </w:rPr>
-        <w:t xml:space="preserve">registration, scheduling, </w:t>
-      </w:r>
-      <w:r>
-        <w:rPr>
-          <w:rStyle w:val="normalchar"/>
-          <w:rFonts w:ascii="Arial" w:hAnsi="Arial" w:cs="Arial"/>
-        </w:rPr>
-        <w:t xml:space="preserve">avoiding </w:t>
-      </w:r>
-      <w:r>
-        <w:rPr>
-          <w:rStyle w:val="normalchar"/>
-          <w:rFonts w:ascii="Arial" w:hAnsi="Arial" w:cs="Arial"/>
-        </w:rPr>
-        <w:t>missed appoint</w:t>
-      </w:r>
-      <w:r>
-        <w:rPr>
-          <w:rStyle w:val="normalchar"/>
-          <w:rFonts w:ascii="Arial" w:hAnsi="Arial" w:cs="Arial"/>
-        </w:rPr>
-        <w:t>ment for ongoing therapy by use of</w:t>
+        <w:t>provides an efficient and accurate means for registration, scheduling, avoiding missed appointment for ongoing therapy by use of</w:t>
       </w:r>
       <w:r>
         <w:rPr>
@@ -1565,77 +1509,7 @@
           <w:rFonts w:ascii="Arial" w:eastAsia="Calibri" w:hAnsi="Arial" w:cs="Arial"/>
           <w:color w:val="000000" w:themeColor="text1"/>
         </w:rPr>
-        <w:t>p</w:t>
-      </w:r>
-      <w:r>
-        <w:rPr>
-          <w:rFonts w:ascii="Arial" w:eastAsia="Calibri" w:hAnsi="Arial" w:cs="Arial"/>
-          <w:color w:val="000000" w:themeColor="text1"/>
-        </w:rPr>
-        <w:t>rovide</w:t>
-      </w:r>
-      <w:r>
-        <w:rPr>
-          <w:rFonts w:ascii="Arial" w:eastAsia="Calibri" w:hAnsi="Arial" w:cs="Arial"/>
-          <w:color w:val="000000" w:themeColor="text1"/>
-        </w:rPr>
-        <w:t>s</w:t>
-      </w:r>
-      <w:r>
-        <w:rPr>
-          <w:rFonts w:ascii="Arial" w:eastAsia="Calibri" w:hAnsi="Arial" w:cs="Arial"/>
-          <w:color w:val="000000" w:themeColor="text1"/>
-        </w:rPr>
-        <w:t xml:space="preserve"> a facility for the </w:t>
-      </w:r>
-      <w:r>
-        <w:rPr>
-          <w:rFonts w:ascii="Arial" w:eastAsia="Calibri" w:hAnsi="Arial" w:cs="Arial"/>
-          <w:color w:val="000000" w:themeColor="text1"/>
-        </w:rPr>
-        <w:t>company</w:t>
-      </w:r>
-      <w:r>
-        <w:rPr>
-          <w:rFonts w:ascii="Arial" w:eastAsia="Calibri" w:hAnsi="Arial" w:cs="Arial"/>
-          <w:color w:val="000000" w:themeColor="text1"/>
-        </w:rPr>
-        <w:t xml:space="preserve"> </w:t>
-      </w:r>
-      <w:r>
-        <w:rPr>
-          <w:rFonts w:ascii="Arial" w:eastAsia="Calibri" w:hAnsi="Arial" w:cs="Arial"/>
-          <w:color w:val="000000" w:themeColor="text1"/>
-        </w:rPr>
-        <w:t>to project</w:t>
-      </w:r>
-      <w:r>
-        <w:rPr>
-          <w:rFonts w:ascii="Arial" w:eastAsia="Calibri" w:hAnsi="Arial" w:cs="Arial"/>
-          <w:color w:val="000000" w:themeColor="text1"/>
-        </w:rPr>
-        <w:t xml:space="preserve"> future needs </w:t>
-      </w:r>
-      <w:r>
-        <w:rPr>
-          <w:rFonts w:ascii="Arial" w:eastAsia="Calibri" w:hAnsi="Arial" w:cs="Arial"/>
-          <w:color w:val="000000" w:themeColor="text1"/>
-        </w:rPr>
-        <w:t>via Monthly Data analysis</w:t>
-      </w:r>
-      <w:r>
-        <w:rPr>
-          <w:rFonts w:ascii="Arial" w:eastAsia="Calibri" w:hAnsi="Arial" w:cs="Arial"/>
-          <w:color w:val="000000" w:themeColor="text1"/>
-        </w:rPr>
-        <w:t xml:space="preserve"> based on the patients’ appointment</w:t>
-      </w:r>
-      <w:r>
-        <w:rPr>
-          <w:rFonts w:ascii="Arial" w:eastAsia="Calibri" w:hAnsi="Arial" w:cs="Arial"/>
-          <w:color w:val="000000" w:themeColor="text1"/>
-        </w:rPr>
-        <w:t>s.</w:t>
+        <w:t>provides a facility for the company to project future needs via Monthly Data analysis based on the patients’ appointments.</w:t>
       </w:r>
     </w:p>
     <w:p>
@@ -2774,16 +2648,7 @@
           <w:rFonts w:ascii="Arial" w:eastAsia="Calibri" w:hAnsi="Arial" w:cs="Arial"/>
           <w:color w:val="000000" w:themeColor="text1"/>
         </w:rPr>
-        <w:t>The patient dashboard only shows their name, email and phone number and changes of their login</w:t>
-      </w:r>
-      <w:bookmarkStart w:id="0" w:name="_GoBack"/>
-      <w:bookmarkEnd w:id="0"/>
-      <w:r>
-        <w:rPr>
-          <w:rFonts w:ascii="Arial" w:eastAsia="Calibri" w:hAnsi="Arial" w:cs="Arial"/>
-          <w:color w:val="000000" w:themeColor="text1"/>
-        </w:rPr>
-        <w:t xml:space="preserve"> password.</w:t>
+        <w:t>The patient dashboard only shows their name, email and phone number and changes of their login password.</w:t>
       </w:r>
     </w:p>
     <w:sectPr>
@@ -2952,7 +2817,7 @@
         <w:noProof/>
         <w:sz w:val="20"/>
       </w:rPr>
-      <w:t>7</w:t>
+      <w:t>2</w:t>
     </w:r>
     <w:r>
       <w:rPr>
@@ -6232,7 +6097,7 @@
 </file>
 
 <file path=customXml/itemProps4.xml><?xml version="1.0" encoding="utf-8"?>
-<ds:datastoreItem xmlns:ds="http://schemas.openxmlformats.org/officeDocument/2006/customXml" ds:itemID="{D917F80E-AE97-FE4B-A4BA-A8C1B81A67CE}">
+<ds:datastoreItem xmlns:ds="http://schemas.openxmlformats.org/officeDocument/2006/customXml" ds:itemID="{37973B08-BABC-CE45-BC64-DBFD6B115C39}">
   <ds:schemaRefs>
     <ds:schemaRef ds:uri="http://schemas.openxmlformats.org/officeDocument/2006/bibliography"/>
   </ds:schemaRefs>

</xml_diff>